<commit_message>
acpt: add scenarios for Section.orientation getter
Also, add WD_ORIENTATION enumeration.
</commit_message>
<xml_diff>
--- a/features/steps/test_files/sct-section-props.docx
+++ b/features/steps/test_files/sct-section-props.docx
@@ -4,15 +4,20 @@
   <w:body>
     <w:p>
       <w:r>
-        <w:t>Section 1 paragraph.</w:t>
+        <w:t>Section</w:t>
+      </w:r>
+      <w:bookmarkStart w:id="0" w:name="_GoBack"/>
+      <w:bookmarkEnd w:id="0"/>
+      <w:r>
+        <w:t xml:space="preserve"> 1 paragraph.</w:t>
       </w:r>
     </w:p>
     <w:p>
       <w:pPr>
         <w:sectPr>
           <w:type w:val="continuous"/>
-          <w:pgSz w:w="12240" w:h="15840"/>
-          <w:pgMar w:top="1440" w:right="1800" w:bottom="1440" w:left="1800" w:header="720" w:footer="720" w:gutter="0"/>
+          <w:pgSz w:w="15840" w:h="12240" w:orient="landscape"/>
+          <w:pgMar w:top="1800" w:right="1440" w:bottom="1800" w:left="1440" w:header="720" w:footer="720" w:gutter="0"/>
           <w:cols w:space="720"/>
           <w:docGrid w:linePitch="360"/>
           <w:printerSettings r:id="rId5"/>
@@ -71,8 +76,6 @@
       </w:pPr>
     </w:p>
     <w:p>
-      <w:bookmarkStart w:id="0" w:name="_GoBack"/>
-      <w:bookmarkEnd w:id="0"/>
       <w:r>
         <w:t>Section 5 paragraph.</w:t>
       </w:r>

</xml_diff>

<commit_message>
acpt: add scenario for Section margin getters
</commit_message>
<xml_diff>
--- a/features/steps/test_files/sct-section-props.docx
+++ b/features/steps/test_files/sct-section-props.docx
@@ -3,13 +3,10 @@
 <w:document xmlns:wpc="http://schemas.microsoft.com/office/word/2010/wordprocessingCanvas" xmlns:mo="http://schemas.microsoft.com/office/mac/office/2008/main" xmlns:mc="http://schemas.openxmlformats.org/markup-compatibility/2006" xmlns:mv="urn:schemas-microsoft-com:mac:vml" xmlns:o="urn:schemas-microsoft-com:office:office" xmlns:r="http://schemas.openxmlformats.org/officeDocument/2006/relationships" xmlns:m="http://schemas.openxmlformats.org/officeDocument/2006/math" xmlns:v="urn:schemas-microsoft-com:vml" xmlns:wp14="http://schemas.microsoft.com/office/word/2010/wordprocessingDrawing" xmlns:wp="http://schemas.openxmlformats.org/drawingml/2006/wordprocessingDrawing" xmlns:w10="urn:schemas-microsoft-com:office:word" xmlns:w="http://schemas.openxmlformats.org/wordprocessingml/2006/main" xmlns:w14="http://schemas.microsoft.com/office/word/2010/wordml" xmlns:wpg="http://schemas.microsoft.com/office/word/2010/wordprocessingGroup" xmlns:wpi="http://schemas.microsoft.com/office/word/2010/wordprocessingInk" xmlns:wne="http://schemas.microsoft.com/office/word/2006/wordml" xmlns:wps="http://schemas.microsoft.com/office/word/2010/wordprocessingShape" mc:Ignorable="w14 wp14">
   <w:body>
     <w:p>
-      <w:r>
-        <w:t>Section</w:t>
-      </w:r>
       <w:bookmarkStart w:id="0" w:name="_GoBack"/>
       <w:bookmarkEnd w:id="0"/>
       <w:r>
-        <w:t xml:space="preserve"> 1 paragraph.</w:t>
+        <w:t>Section 1 paragraph.</w:t>
       </w:r>
     </w:p>
     <w:p>
@@ -17,7 +14,7 @@
         <w:sectPr>
           <w:type w:val="continuous"/>
           <w:pgSz w:w="15840" w:h="12240" w:orient="landscape"/>
-          <w:pgMar w:top="1800" w:right="1440" w:bottom="1800" w:left="1440" w:header="720" w:footer="720" w:gutter="0"/>
+          <w:pgMar w:top="2160" w:right="1800" w:bottom="2520" w:left="1440" w:header="720" w:footer="1080" w:gutter="360"/>
           <w:cols w:space="720"/>
           <w:docGrid w:linePitch="360"/>
           <w:printerSettings r:id="rId5"/>

</xml_diff>